<commit_message>
updated the food proportion calculation
</commit_message>
<xml_diff>
--- a/commentPage.docx
+++ b/commentPage.docx
@@ -35,8 +35,6 @@
       <w:r>
         <w:t xml:space="preserve"> </w:t>
       </w:r>
-      <w:bookmarkStart w:id="0" w:name="_GoBack"/>
-      <w:bookmarkEnd w:id="0"/>
     </w:p>
     <w:p>
       <w:pPr>
@@ -115,6 +113,8 @@
       <w:r>
         <w:t xml:space="preserve"> // not priority</w:t>
       </w:r>
+      <w:bookmarkStart w:id="0" w:name="_GoBack"/>
+      <w:bookmarkEnd w:id="0"/>
     </w:p>
     <w:p>
       <w:pPr>
@@ -160,6 +160,60 @@
       <w:proofErr w:type="spellStart"/>
       <w:r>
         <w:t>localStorage</w:t>
+      </w:r>
+      <w:proofErr w:type="spellEnd"/>
+    </w:p>
+    <w:p>
+      <w:pPr>
+        <w:pStyle w:val="NoSpacing"/>
+      </w:pPr>
+    </w:p>
+    <w:p>
+      <w:pPr>
+        <w:pStyle w:val="NoSpacing"/>
+      </w:pPr>
+      <w:r>
+        <w:t>Hosting</w:t>
+      </w:r>
+    </w:p>
+    <w:p>
+      <w:proofErr w:type="gramStart"/>
+      <w:r>
+        <w:t xml:space="preserve">ippoer.com, </w:t>
+      </w:r>
+      <w:r>
+        <w:t xml:space="preserve"> </w:t>
+      </w:r>
+      <w:proofErr w:type="spellStart"/>
+      <w:r>
+        <w:t>glowHost</w:t>
+      </w:r>
+      <w:proofErr w:type="spellEnd"/>
+      <w:proofErr w:type="gramEnd"/>
+      <w:r>
+        <w:t xml:space="preserve">, </w:t>
+      </w:r>
+      <w:proofErr w:type="spellStart"/>
+      <w:r>
+        <w:t>diitalocean</w:t>
+      </w:r>
+      <w:proofErr w:type="spellEnd"/>
+      <w:r>
+        <w:t xml:space="preserve">(late + good for </w:t>
+      </w:r>
+      <w:proofErr w:type="spellStart"/>
+      <w:r>
+        <w:t>vps</w:t>
+      </w:r>
+      <w:proofErr w:type="spellEnd"/>
+      <w:r>
+        <w:t xml:space="preserve">/node.js) </w:t>
+      </w:r>
+    </w:p>
+    <w:p>
+      <w:proofErr w:type="spellStart"/>
+      <w:r>
+        <w:t>hostpapa</w:t>
       </w:r>
       <w:proofErr w:type="spellEnd"/>
     </w:p>
@@ -296,6 +350,7 @@
     <w:lsdException w:name="HTML Sample" w:semiHidden="1" w:unhideWhenUsed="1"/>
     <w:lsdException w:name="HTML Typewriter" w:semiHidden="1" w:unhideWhenUsed="1"/>
     <w:lsdException w:name="HTML Variable" w:semiHidden="1" w:unhideWhenUsed="1"/>
+    <w:lsdException w:name="Normal Table" w:semiHidden="1" w:unhideWhenUsed="1"/>
     <w:lsdException w:name="annotation subject" w:semiHidden="1" w:unhideWhenUsed="1"/>
     <w:lsdException w:name="No List" w:semiHidden="1" w:unhideWhenUsed="1"/>
     <w:lsdException w:name="Outline List 1" w:semiHidden="1" w:unhideWhenUsed="1"/>
@@ -342,8 +397,10 @@
     <w:lsdException w:name="Table Subtle 2" w:semiHidden="1" w:unhideWhenUsed="1"/>
     <w:lsdException w:name="Table Web 1" w:semiHidden="1" w:unhideWhenUsed="1"/>
     <w:lsdException w:name="Table Web 2" w:semiHidden="1" w:unhideWhenUsed="1"/>
+    <w:lsdException w:name="Table Web 3" w:semiHidden="1" w:unhideWhenUsed="1"/>
     <w:lsdException w:name="Balloon Text" w:semiHidden="1" w:unhideWhenUsed="1"/>
     <w:lsdException w:name="Table Grid" w:uiPriority="39"/>
+    <w:lsdException w:name="Table Theme" w:semiHidden="1" w:unhideWhenUsed="1"/>
     <w:lsdException w:name="Placeholder Text" w:semiHidden="1"/>
     <w:lsdException w:name="No Spacing" w:uiPriority="1" w:qFormat="1"/>
     <w:lsdException w:name="Light Shading" w:uiPriority="60"/>
@@ -567,6 +624,7 @@
   <w:style w:type="paragraph" w:default="1" w:styleId="Normal">
     <w:name w:val="Normal"/>
     <w:qFormat/>
+    <w:rsid w:val="00883D3D"/>
   </w:style>
   <w:style w:type="character" w:default="1" w:styleId="DefaultParagraphFont">
     <w:name w:val="Default Paragraph Font"/>

</xml_diff>

<commit_message>
Changed spacing and added borders for images. Also added new issue in comment page.
</commit_message>
<xml_diff>
--- a/commentPage.docx
+++ b/commentPage.docx
@@ -6,31 +6,21 @@
       <w:pPr>
         <w:pStyle w:val="NoSpacing"/>
       </w:pPr>
-      <w:proofErr w:type="spellStart"/>
-      <w:r>
-        <w:t>firstpage</w:t>
-      </w:r>
-      <w:proofErr w:type="spellEnd"/>
-      <w:r>
-        <w:t xml:space="preserve">: </w:t>
-      </w:r>
-    </w:p>
-    <w:p>
-      <w:pPr>
-        <w:pStyle w:val="NoSpacing"/>
-      </w:pPr>
-    </w:p>
-    <w:p>
-      <w:pPr>
-        <w:pStyle w:val="NoSpacing"/>
-      </w:pPr>
-      <w:proofErr w:type="spellStart"/>
-      <w:r>
-        <w:t>secondpage</w:t>
-      </w:r>
-      <w:proofErr w:type="spellEnd"/>
-      <w:r>
-        <w:t>: the footer covers some ‘Other’ images.</w:t>
+      <w:r>
+        <w:t xml:space="preserve">firstpage: </w:t>
+      </w:r>
+    </w:p>
+    <w:p>
+      <w:pPr>
+        <w:pStyle w:val="NoSpacing"/>
+      </w:pPr>
+    </w:p>
+    <w:p>
+      <w:pPr>
+        <w:pStyle w:val="NoSpacing"/>
+      </w:pPr>
+      <w:r>
+        <w:t>secondpage: the footer covers some ‘Other’ images.</w:t>
       </w:r>
       <w:r>
         <w:t xml:space="preserve"> </w:t>
@@ -40,13 +30,8 @@
       <w:pPr>
         <w:pStyle w:val="NoSpacing"/>
       </w:pPr>
-      <w:proofErr w:type="spellStart"/>
-      <w:r>
-        <w:t>secondpage</w:t>
-      </w:r>
-      <w:proofErr w:type="spellEnd"/>
-      <w:r>
-        <w:t>: the span of name, gender and age should be aligned</w:t>
+      <w:r>
+        <w:t>secondpage: the span of name, gender and age should be aligned</w:t>
       </w:r>
       <w:r>
         <w:t xml:space="preserve"> </w:t>
@@ -62,21 +47,8 @@
       <w:pPr>
         <w:pStyle w:val="NoSpacing"/>
       </w:pPr>
-      <w:proofErr w:type="spellStart"/>
-      <w:r>
-        <w:t>secondpage</w:t>
-      </w:r>
-      <w:proofErr w:type="spellEnd"/>
-      <w:r>
-        <w:t xml:space="preserve">: the class name should not have </w:t>
-      </w:r>
-      <w:proofErr w:type="spellStart"/>
-      <w:r>
-        <w:t>img</w:t>
-      </w:r>
-      <w:proofErr w:type="spellEnd"/>
-      <w:r>
-        <w:t xml:space="preserve"> (the same as image tag)</w:t>
+      <w:r>
+        <w:t>secondpage: the class name should not have img (the same as image tag)</w:t>
       </w:r>
       <w:r>
         <w:t xml:space="preserve"> // not priority</w:t>
@@ -86,13 +58,8 @@
       <w:pPr>
         <w:pStyle w:val="NoSpacing"/>
       </w:pPr>
-      <w:proofErr w:type="spellStart"/>
-      <w:r>
-        <w:t>secondpage</w:t>
-      </w:r>
-      <w:proofErr w:type="spellEnd"/>
-      <w:r>
-        <w:t>: the class should not have name because it is one of the attribute in html</w:t>
+      <w:r>
+        <w:t>secondpage: the class should not have name because it is one of the attribute in html</w:t>
       </w:r>
       <w:r>
         <w:t xml:space="preserve"> // not priority</w:t>
@@ -102,120 +69,75 @@
       <w:pPr>
         <w:pStyle w:val="NoSpacing"/>
       </w:pPr>
-      <w:proofErr w:type="spellStart"/>
-      <w:r>
-        <w:t>secondpage</w:t>
-      </w:r>
-      <w:proofErr w:type="spellEnd"/>
-      <w:r>
-        <w:t>: make the size of images responsive</w:t>
+      <w:r>
+        <w:t>secondpage: make the size of images responsive</w:t>
       </w:r>
       <w:r>
         <w:t xml:space="preserve"> // not priority</w:t>
+      </w:r>
+    </w:p>
+    <w:p>
+      <w:pPr>
+        <w:pStyle w:val="NoSpacing"/>
+      </w:pPr>
+    </w:p>
+    <w:p>
+      <w:pPr>
+        <w:pStyle w:val="NoSpacing"/>
+      </w:pPr>
+    </w:p>
+    <w:p>
+      <w:pPr>
+        <w:pStyle w:val="NoSpacing"/>
+      </w:pPr>
+      <w:r>
+        <w:t>localStorage.</w:t>
+      </w:r>
+      <w:r>
+        <w:t>s</w:t>
+      </w:r>
+      <w:r>
+        <w:t>etItem =&gt; save item to the other page</w:t>
+      </w:r>
+    </w:p>
+    <w:p>
+      <w:pPr>
+        <w:pStyle w:val="NoSpacing"/>
+      </w:pPr>
+      <w:r>
+        <w:t>localStorage.getItem =&gt; get item from the localStorage</w:t>
+      </w:r>
+    </w:p>
+    <w:p>
+      <w:pPr>
+        <w:pStyle w:val="NoSpacing"/>
+      </w:pPr>
+    </w:p>
+    <w:p>
+      <w:pPr>
+        <w:pStyle w:val="NoSpacing"/>
+      </w:pPr>
+      <w:r>
+        <w:t>Hosting</w:t>
+      </w:r>
+    </w:p>
+    <w:p>
+      <w:r>
+        <w:t xml:space="preserve">ippoer.com,  glowHost, diitalocean(late + good for vps/node.js) </w:t>
+      </w:r>
+    </w:p>
+    <w:p>
+      <w:r>
+        <w:t>hostpapa</w:t>
+      </w:r>
+    </w:p>
+    <w:p/>
+    <w:p>
+      <w:r>
+        <w:t>Fix the veggies and fruits label so that it doesn’t have underscores</w:t>
       </w:r>
       <w:bookmarkStart w:id="0" w:name="_GoBack"/>
       <w:bookmarkEnd w:id="0"/>
-    </w:p>
-    <w:p>
-      <w:pPr>
-        <w:pStyle w:val="NoSpacing"/>
-      </w:pPr>
-    </w:p>
-    <w:p>
-      <w:pPr>
-        <w:pStyle w:val="NoSpacing"/>
-      </w:pPr>
-    </w:p>
-    <w:p>
-      <w:pPr>
-        <w:pStyle w:val="NoSpacing"/>
-      </w:pPr>
-      <w:proofErr w:type="spellStart"/>
-      <w:r>
-        <w:t>localStorage.</w:t>
-      </w:r>
-      <w:r>
-        <w:t>s</w:t>
-      </w:r>
-      <w:r>
-        <w:t>etItem</w:t>
-      </w:r>
-      <w:proofErr w:type="spellEnd"/>
-      <w:r>
-        <w:t xml:space="preserve"> =&gt; save item to the other page</w:t>
-      </w:r>
-    </w:p>
-    <w:p>
-      <w:pPr>
-        <w:pStyle w:val="NoSpacing"/>
-      </w:pPr>
-      <w:proofErr w:type="spellStart"/>
-      <w:r>
-        <w:t>localStorage.getItem</w:t>
-      </w:r>
-      <w:proofErr w:type="spellEnd"/>
-      <w:r>
-        <w:t xml:space="preserve"> =&gt; get item from the </w:t>
-      </w:r>
-      <w:proofErr w:type="spellStart"/>
-      <w:r>
-        <w:t>localStorage</w:t>
-      </w:r>
-      <w:proofErr w:type="spellEnd"/>
-    </w:p>
-    <w:p>
-      <w:pPr>
-        <w:pStyle w:val="NoSpacing"/>
-      </w:pPr>
-    </w:p>
-    <w:p>
-      <w:pPr>
-        <w:pStyle w:val="NoSpacing"/>
-      </w:pPr>
-      <w:r>
-        <w:t>Hosting</w:t>
-      </w:r>
-    </w:p>
-    <w:p>
-      <w:proofErr w:type="gramStart"/>
-      <w:r>
-        <w:t xml:space="preserve">ippoer.com, </w:t>
-      </w:r>
-      <w:r>
-        <w:t xml:space="preserve"> </w:t>
-      </w:r>
-      <w:proofErr w:type="spellStart"/>
-      <w:r>
-        <w:t>glowHost</w:t>
-      </w:r>
-      <w:proofErr w:type="spellEnd"/>
-      <w:proofErr w:type="gramEnd"/>
-      <w:r>
-        <w:t xml:space="preserve">, </w:t>
-      </w:r>
-      <w:proofErr w:type="spellStart"/>
-      <w:r>
-        <w:t>diitalocean</w:t>
-      </w:r>
-      <w:proofErr w:type="spellEnd"/>
-      <w:r>
-        <w:t xml:space="preserve">(late + good for </w:t>
-      </w:r>
-      <w:proofErr w:type="spellStart"/>
-      <w:r>
-        <w:t>vps</w:t>
-      </w:r>
-      <w:proofErr w:type="spellEnd"/>
-      <w:r>
-        <w:t xml:space="preserve">/node.js) </w:t>
-      </w:r>
-    </w:p>
-    <w:p>
-      <w:proofErr w:type="spellStart"/>
-      <w:r>
-        <w:t>hostpapa</w:t>
-      </w:r>
-      <w:proofErr w:type="spellEnd"/>
     </w:p>
     <w:sectPr>
       <w:pgSz w:w="12240" w:h="15840"/>

</xml_diff>